<commit_message>
some initial tests with decision tree and naive bayes
</commit_message>
<xml_diff>
--- a/informes/coses que trobo.docx
+++ b/informes/coses que trobo.docx
@@ -3,11 +3,9 @@
 <w:document xmlns:wpc="http://schemas.microsoft.com/office/word/2010/wordprocessingCanvas" xmlns:cx="http://schemas.microsoft.com/office/drawing/2014/chartex" xmlns:cx1="http://schemas.microsoft.com/office/drawing/2015/9/8/chartex" xmlns:cx2="http://schemas.microsoft.com/office/drawing/2015/10/21/chartex" xmlns:cx3="http://schemas.microsoft.com/office/drawing/2016/5/9/chartex" xmlns:cx4="http://schemas.microsoft.com/office/drawing/2016/5/10/chartex" xmlns:cx5="http://schemas.microsoft.com/office/drawing/2016/5/11/chartex" xmlns:cx6="http://schemas.microsoft.com/office/drawing/2016/5/12/chartex" xmlns:cx7="http://schemas.microsoft.com/office/drawing/2016/5/13/chartex" xmlns:cx8="http://schemas.microsoft.com/office/drawing/2016/5/14/chartex" xmlns:mc="http://schemas.openxmlformats.org/markup-compatibility/2006" xmlns:aink="http://schemas.microsoft.com/office/drawing/2016/ink" xmlns:am3d="http://schemas.microsoft.com/office/drawing/2017/model3d" xmlns:o="urn:schemas-microsoft-com:office:office" xmlns:oel="http://schemas.microsoft.com/office/2019/extlst" xmlns:r="http://schemas.openxmlformats.org/officeDocument/2006/relationships" xmlns:m="http://schemas.openxmlformats.org/officeDocument/2006/math" xmlns:v="urn:schemas-microsoft-com:vml" xmlns:wp14="http://schemas.microsoft.com/office/word/2010/wordprocessingDrawing" xmlns:wp="http://schemas.openxmlformats.org/drawingml/2006/wordprocessingDrawing" xmlns:w10="urn:schemas-microsoft-com:office:word" xmlns:w="http://schemas.openxmlformats.org/wordprocessingml/2006/main" xmlns:w14="http://schemas.microsoft.com/office/word/2010/wordml" xmlns:w15="http://schemas.microsoft.com/office/word/2012/wordml" xmlns:w16cex="http://schemas.microsoft.com/office/word/2018/wordml/cex" xmlns:w16cid="http://schemas.microsoft.com/office/word/2016/wordml/cid" xmlns:w16="http://schemas.microsoft.com/office/word/2018/wordml" xmlns:w16sdtdh="http://schemas.microsoft.com/office/word/2020/wordml/sdtdatahash" xmlns:w16se="http://schemas.microsoft.com/office/word/2015/wordml/symex" xmlns:wpg="http://schemas.microsoft.com/office/word/2010/wordprocessingGroup" xmlns:wpi="http://schemas.microsoft.com/office/word/2010/wordprocessingInk" xmlns:wne="http://schemas.microsoft.com/office/word/2006/wordml" xmlns:wps="http://schemas.microsoft.com/office/word/2010/wordprocessingShape" mc:Ignorable="w14 w15 w16se w16cid w16 w16cex w16sdtdh wp14">
   <w:body>
     <w:p>
-      <w:proofErr w:type="spellStart"/>
       <w:r>
         <w:t>Datasets</w:t>
       </w:r>
-      <w:proofErr w:type="spellEnd"/>
     </w:p>
     <w:p>
       <w:hyperlink r:id="rId5" w:history="1">
@@ -62,11 +60,9 @@
     <w:p/>
     <w:p/>
     <w:p>
-      <w:proofErr w:type="spellStart"/>
       <w:r>
         <w:t>Methods</w:t>
       </w:r>
-      <w:proofErr w:type="spellEnd"/>
     </w:p>
     <w:p>
       <w:hyperlink r:id="rId10" w:history="1">
@@ -134,19 +130,7 @@
           <w:rPr>
             <w:rStyle w:val="Hyperlink"/>
           </w:rPr>
-          <w:t>https://medium.com/@jakubvonovsk/sentiment-analysis-with-bert-in-pytorch-790</w:t>
-        </w:r>
-        <w:r>
-          <w:rPr>
-            <w:rStyle w:val="Hyperlink"/>
-          </w:rPr>
-          <w:t>5</w:t>
-        </w:r>
-        <w:r>
-          <w:rPr>
-            <w:rStyle w:val="Hyperlink"/>
-          </w:rPr>
-          <w:t>d7f1e618</w:t>
+          <w:t>https://medium.com/@jakubvonovsk/sentiment-analysis-with-bert-in-pytorch-7905d7f1e618</w:t>
         </w:r>
       </w:hyperlink>
     </w:p>
@@ -201,19 +185,7 @@
           <w:rPr>
             <w:rStyle w:val="Hyperlink"/>
           </w:rPr>
-          <w:t>https://www.researchgate.net/profile/Ahmed-Marouf-2/publication/352926403_Sentiment_Analysis_from_Depression-Related_User-Generated_Contents_from_Social_Media/links/61a528bd8c253c45f6975635/Sentiment-Analysis-from-Depression-Related-User-Generated-Conten</w:t>
-        </w:r>
-        <w:r>
-          <w:rPr>
-            <w:rStyle w:val="Hyperlink"/>
-          </w:rPr>
-          <w:t>t</w:t>
-        </w:r>
-        <w:r>
-          <w:rPr>
-            <w:rStyle w:val="Hyperlink"/>
-          </w:rPr>
-          <w:t>s-from-Social-Media.pdf</w:t>
+          <w:t>https://www.researchgate.net/profile/Ahmed-Marouf-2/publication/352926403_Sentiment_Analysis_from_Depression-Related_User-Generated_Contents_from_Social_Media/links/61a528bd8c253c45f6975635/Sentiment-Analysis-from-Depression-Related-User-Generated-Contents-from-Social-Media.pdf</w:t>
         </w:r>
       </w:hyperlink>
       <w:r>
@@ -292,7 +264,21 @@
       </w:hyperlink>
     </w:p>
     <w:p/>
-    <w:p/>
+    <w:p>
+      <w:r>
+        <w:t>part 1</w:t>
+      </w:r>
+    </w:p>
+    <w:p>
+      <w:hyperlink r:id="rId27" w:history="1">
+        <w:r>
+          <w:rPr>
+            <w:rStyle w:val="Hyperlink"/>
+          </w:rPr>
+          <w:t>https://towardsdatascience.com/social-media-sentiment-analysis-part-ii-bcacca5aaa39</w:t>
+        </w:r>
+      </w:hyperlink>
+    </w:p>
     <w:p/>
     <w:p/>
     <w:p/>
@@ -311,13 +297,8 @@
         </w:numPr>
       </w:pPr>
       <w:r>
-        <w:t xml:space="preserve">Naïve </w:t>
-      </w:r>
-      <w:proofErr w:type="spellStart"/>
-      <w:r>
-        <w:t>Bayes</w:t>
-      </w:r>
-      <w:proofErr w:type="spellEnd"/>
+        <w:t>Naïve Bayes</w:t>
+      </w:r>
     </w:p>
     <w:p>
       <w:pPr>
@@ -369,11 +350,9 @@
           <w:numId w:val="1"/>
         </w:numPr>
       </w:pPr>
-      <w:proofErr w:type="spellStart"/>
       <w:r>
         <w:t>Transformers</w:t>
       </w:r>
-      <w:proofErr w:type="spellEnd"/>
     </w:p>
     <w:p>
       <w:pPr>
@@ -401,13 +380,8 @@
         </w:numPr>
       </w:pPr>
       <w:r>
-        <w:t xml:space="preserve">NLTK: </w:t>
-      </w:r>
-      <w:proofErr w:type="spellStart"/>
-      <w:r>
-        <w:t>TextBlob</w:t>
-      </w:r>
-      <w:proofErr w:type="spellEnd"/>
+        <w:t>NLTK: TextBlob</w:t>
+      </w:r>
     </w:p>
     <w:p>
       <w:r>
@@ -432,7 +406,7 @@
                     </pic:cNvPicPr>
                   </pic:nvPicPr>
                   <pic:blipFill>
-                    <a:blip r:embed="rId27">
+                    <a:blip r:embed="rId28">
                       <a:extLst>
                         <a:ext uri="{28A0092B-C50C-407E-A947-70E740481C1C}">
                           <a14:useLocalDpi xmlns:a14="http://schemas.microsoft.com/office/drawing/2010/main" val="0"/>
@@ -488,7 +462,7 @@
                     </pic:cNvPicPr>
                   </pic:nvPicPr>
                   <pic:blipFill>
-                    <a:blip r:embed="rId28">
+                    <a:blip r:embed="rId29">
                       <a:extLst>
                         <a:ext uri="{28A0092B-C50C-407E-A947-70E740481C1C}">
                           <a14:useLocalDpi xmlns:a14="http://schemas.microsoft.com/office/drawing/2010/main" val="0"/>

</xml_diff>

<commit_message>
adding KNN. Adding plots. Adding new metrics
</commit_message>
<xml_diff>
--- a/informes/coses que trobo.docx
+++ b/informes/coses que trobo.docx
@@ -3,9 +3,11 @@
 <w:document xmlns:wpc="http://schemas.microsoft.com/office/word/2010/wordprocessingCanvas" xmlns:cx="http://schemas.microsoft.com/office/drawing/2014/chartex" xmlns:cx1="http://schemas.microsoft.com/office/drawing/2015/9/8/chartex" xmlns:cx2="http://schemas.microsoft.com/office/drawing/2015/10/21/chartex" xmlns:cx3="http://schemas.microsoft.com/office/drawing/2016/5/9/chartex" xmlns:cx4="http://schemas.microsoft.com/office/drawing/2016/5/10/chartex" xmlns:cx5="http://schemas.microsoft.com/office/drawing/2016/5/11/chartex" xmlns:cx6="http://schemas.microsoft.com/office/drawing/2016/5/12/chartex" xmlns:cx7="http://schemas.microsoft.com/office/drawing/2016/5/13/chartex" xmlns:cx8="http://schemas.microsoft.com/office/drawing/2016/5/14/chartex" xmlns:mc="http://schemas.openxmlformats.org/markup-compatibility/2006" xmlns:aink="http://schemas.microsoft.com/office/drawing/2016/ink" xmlns:am3d="http://schemas.microsoft.com/office/drawing/2017/model3d" xmlns:o="urn:schemas-microsoft-com:office:office" xmlns:oel="http://schemas.microsoft.com/office/2019/extlst" xmlns:r="http://schemas.openxmlformats.org/officeDocument/2006/relationships" xmlns:m="http://schemas.openxmlformats.org/officeDocument/2006/math" xmlns:v="urn:schemas-microsoft-com:vml" xmlns:wp14="http://schemas.microsoft.com/office/word/2010/wordprocessingDrawing" xmlns:wp="http://schemas.openxmlformats.org/drawingml/2006/wordprocessingDrawing" xmlns:w10="urn:schemas-microsoft-com:office:word" xmlns:w="http://schemas.openxmlformats.org/wordprocessingml/2006/main" xmlns:w14="http://schemas.microsoft.com/office/word/2010/wordml" xmlns:w15="http://schemas.microsoft.com/office/word/2012/wordml" xmlns:w16cex="http://schemas.microsoft.com/office/word/2018/wordml/cex" xmlns:w16cid="http://schemas.microsoft.com/office/word/2016/wordml/cid" xmlns:w16="http://schemas.microsoft.com/office/word/2018/wordml" xmlns:w16sdtdh="http://schemas.microsoft.com/office/word/2020/wordml/sdtdatahash" xmlns:w16se="http://schemas.microsoft.com/office/word/2015/wordml/symex" xmlns:wpg="http://schemas.microsoft.com/office/word/2010/wordprocessingGroup" xmlns:wpi="http://schemas.microsoft.com/office/word/2010/wordprocessingInk" xmlns:wne="http://schemas.microsoft.com/office/word/2006/wordml" xmlns:wps="http://schemas.microsoft.com/office/word/2010/wordprocessingShape" mc:Ignorable="w14 w15 w16se w16cid w16 w16cex w16sdtdh wp14">
   <w:body>
     <w:p>
+      <w:proofErr w:type="spellStart"/>
       <w:r>
         <w:t>Datasets</w:t>
       </w:r>
+      <w:proofErr w:type="spellEnd"/>
     </w:p>
     <w:p>
       <w:hyperlink r:id="rId5" w:history="1">
@@ -60,9 +62,11 @@
     <w:p/>
     <w:p/>
     <w:p>
+      <w:proofErr w:type="spellStart"/>
       <w:r>
         <w:t>Methods</w:t>
       </w:r>
+      <w:proofErr w:type="spellEnd"/>
     </w:p>
     <w:p>
       <w:hyperlink r:id="rId10" w:history="1">
@@ -279,6 +283,32 @@
         </w:r>
       </w:hyperlink>
     </w:p>
+    <w:p>
+      <w:pPr>
+        <w:rPr>
+          <w:rStyle w:val="Hyperlink"/>
+        </w:rPr>
+      </w:pPr>
+      <w:hyperlink r:id="rId28" w:history="1">
+        <w:r>
+          <w:rPr>
+            <w:rStyle w:val="Hyperlink"/>
+          </w:rPr>
+          <w:t>https://pythonguides.com/matplotlib-multiple-bar-chart/</w:t>
+        </w:r>
+      </w:hyperlink>
+    </w:p>
+    <w:p>
+      <w:hyperlink r:id="rId29" w:history="1">
+        <w:r>
+          <w:rPr>
+            <w:rStyle w:val="Hyperlink"/>
+          </w:rPr>
+          <w:t>https://www.kaggle.com/code/nagasai524/movie-review-sentiment-analysis-using-knn-and-bow</w:t>
+        </w:r>
+      </w:hyperlink>
+    </w:p>
+    <w:p/>
     <w:p/>
     <w:p/>
     <w:p/>
@@ -297,8 +327,13 @@
         </w:numPr>
       </w:pPr>
       <w:r>
-        <w:t>Naïve Bayes</w:t>
-      </w:r>
+        <w:t xml:space="preserve">Naïve </w:t>
+      </w:r>
+      <w:proofErr w:type="spellStart"/>
+      <w:r>
+        <w:t>Bayes</w:t>
+      </w:r>
+      <w:proofErr w:type="spellEnd"/>
     </w:p>
     <w:p>
       <w:pPr>
@@ -350,9 +385,11 @@
           <w:numId w:val="1"/>
         </w:numPr>
       </w:pPr>
+      <w:proofErr w:type="spellStart"/>
       <w:r>
         <w:t>Transformers</w:t>
       </w:r>
+      <w:proofErr w:type="spellEnd"/>
     </w:p>
     <w:p>
       <w:pPr>
@@ -380,14 +417,20 @@
         </w:numPr>
       </w:pPr>
       <w:r>
-        <w:t>NLTK: TextBlob</w:t>
-      </w:r>
+        <w:t xml:space="preserve">NLTK: </w:t>
+      </w:r>
+      <w:proofErr w:type="spellStart"/>
+      <w:r>
+        <w:t>TextBlob</w:t>
+      </w:r>
+      <w:proofErr w:type="spellEnd"/>
     </w:p>
     <w:p>
       <w:r>
         <w:rPr>
           <w:noProof/>
         </w:rPr>
+        <w:lastRenderedPageBreak/>
         <w:drawing>
           <wp:inline distT="0" distB="0" distL="0" distR="0" wp14:anchorId="04EF5173" wp14:editId="347B319C">
             <wp:extent cx="5943600" cy="2855595"/>
@@ -406,7 +449,7 @@
                     </pic:cNvPicPr>
                   </pic:nvPicPr>
                   <pic:blipFill>
-                    <a:blip r:embed="rId28">
+                    <a:blip r:embed="rId30">
                       <a:extLst>
                         <a:ext uri="{28A0092B-C50C-407E-A947-70E740481C1C}">
                           <a14:useLocalDpi xmlns:a14="http://schemas.microsoft.com/office/drawing/2010/main" val="0"/>
@@ -443,7 +486,6 @@
         <w:rPr>
           <w:noProof/>
         </w:rPr>
-        <w:lastRenderedPageBreak/>
         <w:drawing>
           <wp:inline distT="0" distB="0" distL="0" distR="0" wp14:anchorId="7953B723" wp14:editId="2AE4F6B3">
             <wp:extent cx="4901565" cy="3657600"/>
@@ -462,7 +504,7 @@
                     </pic:cNvPicPr>
                   </pic:nvPicPr>
                   <pic:blipFill>
-                    <a:blip r:embed="rId29">
+                    <a:blip r:embed="rId31">
                       <a:extLst>
                         <a:ext uri="{28A0092B-C50C-407E-A947-70E740481C1C}">
                           <a14:useLocalDpi xmlns:a14="http://schemas.microsoft.com/office/drawing/2010/main" val="0"/>

</xml_diff>

<commit_message>
documentation and BERT results
</commit_message>
<xml_diff>
--- a/informes/coses que trobo.docx
+++ b/informes/coses que trobo.docx
@@ -94,7 +94,7 @@
           <w:rPr>
             <w:rStyle w:val="Hyperlink"/>
           </w:rPr>
-          <w:t>https://www.kaggle.com/code/ardawrld/twitter-sentiment-analysis-about-the-depression/data</w:t>
+          <w:t>https://www.cio.com/article/189218/what-is-sentiment-analysis-using-nlp-and-ml-to-extract-meaning.html</w:t>
         </w:r>
       </w:hyperlink>
     </w:p>
@@ -104,7 +104,7 @@
           <w:rPr>
             <w:rStyle w:val="Hyperlink"/>
           </w:rPr>
-          <w:t>https://www.kaggle.com/code/mpwolke/depression-sentiment-analysis-classifiers/notebook</w:t>
+          <w:t>https://www.mdpi.com/2079-9292/9/3/483/htm</w:t>
         </w:r>
       </w:hyperlink>
     </w:p>
@@ -114,7 +114,7 @@
           <w:rPr>
             <w:rStyle w:val="Hyperlink"/>
           </w:rPr>
-          <w:t>https://www.cio.com/article/189218/what-is-sentiment-analysis-using-nlp-and-ml-to-extract-meaning.html</w:t>
+          <w:t>https://medium.com/@jakubvonovsk/sentiment-analysis-with-bert-in-pytorch-7905d7f1e618</w:t>
         </w:r>
       </w:hyperlink>
     </w:p>
@@ -124,7 +124,7 @@
           <w:rPr>
             <w:rStyle w:val="Hyperlink"/>
           </w:rPr>
-          <w:t>https://www.mdpi.com/2079-9292/9/3/483/htm</w:t>
+          <w:t>https://medium.com/southpigalle/how-to-perform-better-sentiment-analysis-with-bert-ba127081eda</w:t>
         </w:r>
       </w:hyperlink>
     </w:p>
@@ -134,7 +134,7 @@
           <w:rPr>
             <w:rStyle w:val="Hyperlink"/>
           </w:rPr>
-          <w:t>https://medium.com/@jakubvonovsk/sentiment-analysis-with-bert-in-pytorch-7905d7f1e618</w:t>
+          <w:t>https://www.analyticsvidhya.com/blog/2022/02/sentiment-analysis-using-transformers/</w:t>
         </w:r>
       </w:hyperlink>
     </w:p>
@@ -144,32 +144,12 @@
           <w:rPr>
             <w:rStyle w:val="Hyperlink"/>
           </w:rPr>
-          <w:t>https://medium.com/southpigalle/how-to-perform-better-sentiment-analysis-with-bert-ba127081eda</w:t>
+          <w:t>https://towardsdatascience.com/fasttext-sentiment-analysis-for-tweets-a-straightforward-guide-9a8c070449a2</w:t>
         </w:r>
       </w:hyperlink>
     </w:p>
     <w:p>
       <w:hyperlink r:id="rId18" w:history="1">
-        <w:r>
-          <w:rPr>
-            <w:rStyle w:val="Hyperlink"/>
-          </w:rPr>
-          <w:t>https://www.analyticsvidhya.com/blog/2022/02/sentiment-analysis-using-transformers/</w:t>
-        </w:r>
-      </w:hyperlink>
-    </w:p>
-    <w:p>
-      <w:hyperlink r:id="rId19" w:history="1">
-        <w:r>
-          <w:rPr>
-            <w:rStyle w:val="Hyperlink"/>
-          </w:rPr>
-          <w:t>https://towardsdatascience.com/fasttext-sentiment-analysis-for-tweets-a-straightforward-guide-9a8c070449a2</w:t>
-        </w:r>
-      </w:hyperlink>
-    </w:p>
-    <w:p>
-      <w:hyperlink r:id="rId20" w:history="1">
         <w:r>
           <w:rPr>
             <w:rStyle w:val="Hyperlink"/>
@@ -184,7 +164,7 @@
           <w:rStyle w:val="Hyperlink"/>
         </w:rPr>
       </w:pPr>
-      <w:hyperlink r:id="rId21" w:history="1">
+      <w:hyperlink r:id="rId19" w:history="1">
         <w:r>
           <w:rPr>
             <w:rStyle w:val="Hyperlink"/>
@@ -205,7 +185,7 @@
           <w:rStyle w:val="Hyperlink"/>
         </w:rPr>
       </w:pPr>
-      <w:hyperlink r:id="rId22" w:history="1">
+      <w:hyperlink r:id="rId20" w:history="1">
         <w:r>
           <w:rPr>
             <w:rStyle w:val="Hyperlink"/>
@@ -228,58 +208,32 @@
       </w:r>
     </w:p>
     <w:p>
+      <w:hyperlink r:id="rId21" w:history="1">
+        <w:r>
+          <w:rPr>
+            <w:rStyle w:val="Hyperlink"/>
+          </w:rPr>
+          <w:t>https://towardsdatascience.com/bert-text-classification-using-pytorch-723dfb8b6b5b</w:t>
+        </w:r>
+      </w:hyperlink>
+    </w:p>
+    <w:p>
+      <w:hyperlink r:id="rId22" w:history="1">
+        <w:r>
+          <w:rPr>
+            <w:rStyle w:val="Hyperlink"/>
+          </w:rPr>
+          <w:t>https://towardsdatascience.com/bert-explained-state-of-the-art-language-model-for-nlp-f8b21a9b6270</w:t>
+        </w:r>
+      </w:hyperlink>
+    </w:p>
+    <w:p>
       <w:hyperlink r:id="rId23" w:history="1">
         <w:r>
           <w:rPr>
             <w:rStyle w:val="Hyperlink"/>
           </w:rPr>
-          <w:t>https://towardsdatascience.com/bert-text-classification-using-pytorch-723dfb8b6b5b</w:t>
-        </w:r>
-      </w:hyperlink>
-    </w:p>
-    <w:p>
-      <w:hyperlink r:id="rId24" w:history="1">
-        <w:r>
-          <w:rPr>
-            <w:rStyle w:val="Hyperlink"/>
-          </w:rPr>
-          <w:t>https://towardsdatascience.com/bert-explained-state-of-the-art-language-model-for-nlp-f8b21a9b6270</w:t>
-        </w:r>
-      </w:hyperlink>
-    </w:p>
-    <w:p>
-      <w:hyperlink r:id="rId25" w:history="1">
-        <w:r>
-          <w:rPr>
-            <w:rStyle w:val="Hyperlink"/>
-          </w:rPr>
           <w:t>https://www.techtarget.com/searchenterpriseai/definition/BERT-language-model</w:t>
-        </w:r>
-      </w:hyperlink>
-    </w:p>
-    <w:p>
-      <w:hyperlink r:id="rId26" w:history="1">
-        <w:r>
-          <w:rPr>
-            <w:rStyle w:val="Hyperlink"/>
-          </w:rPr>
-          <w:t>https://arxiv.org/pdf/1706.07206.pdf</w:t>
-        </w:r>
-      </w:hyperlink>
-    </w:p>
-    <w:p/>
-    <w:p>
-      <w:r>
-        <w:t>part 1</w:t>
-      </w:r>
-    </w:p>
-    <w:p>
-      <w:hyperlink r:id="rId27" w:history="1">
-        <w:r>
-          <w:rPr>
-            <w:rStyle w:val="Hyperlink"/>
-          </w:rPr>
-          <w:t>https://towardsdatascience.com/social-media-sentiment-analysis-part-ii-bcacca5aaa39</w:t>
         </w:r>
       </w:hyperlink>
     </w:p>
@@ -289,22 +243,116 @@
           <w:rStyle w:val="Hyperlink"/>
         </w:rPr>
       </w:pPr>
+      <w:hyperlink r:id="rId24" w:history="1">
+        <w:r>
+          <w:rPr>
+            <w:rStyle w:val="Hyperlink"/>
+          </w:rPr>
+          <w:t>https://arxiv.org/pdf/1706.07206.pdf</w:t>
+        </w:r>
+      </w:hyperlink>
+    </w:p>
+    <w:p>
+      <w:pPr>
+        <w:rPr>
+          <w:rStyle w:val="Hyperlink"/>
+        </w:rPr>
+      </w:pPr>
+    </w:p>
+    <w:p>
+      <w:pPr>
+        <w:jc w:val="both"/>
+      </w:pPr>
+      <w:hyperlink r:id="rId25" w:history="1">
+        <w:r>
+          <w:rPr>
+            <w:rStyle w:val="Hyperlink"/>
+          </w:rPr>
+          <w:t>https://enzyme.biz/blog/natural-language-processing</w:t>
+        </w:r>
+      </w:hyperlink>
+    </w:p>
+    <w:p>
+      <w:pPr>
+        <w:jc w:val="both"/>
+      </w:pPr>
+      <w:hyperlink r:id="rId26" w:history="1">
+        <w:r>
+          <w:rPr>
+            <w:rStyle w:val="Hyperlink"/>
+          </w:rPr>
+          <w:t>https://blogs.iadb.org/conocimiento-abierto/es/que-son-los-word-embeddings/</w:t>
+        </w:r>
+      </w:hyperlink>
+    </w:p>
+    <w:p>
+      <w:pPr>
+        <w:jc w:val="both"/>
+      </w:pPr>
+      <w:hyperlink r:id="rId27" w:history="1">
+        <w:r>
+          <w:rPr>
+            <w:rStyle w:val="Hyperlink"/>
+          </w:rPr>
+          <w:t>https://towardsdatascience.com/light-on-math-ml-intuitive-guide-to-understanding-glove-embeddings-b13b4f19c010</w:t>
+        </w:r>
+      </w:hyperlink>
+    </w:p>
+    <w:p>
+      <w:pPr>
+        <w:jc w:val="both"/>
+      </w:pPr>
       <w:hyperlink r:id="rId28" w:history="1">
         <w:r>
           <w:rPr>
             <w:rStyle w:val="Hyperlink"/>
           </w:rPr>
+          <w:t>https://medium.com/aubergine-solutions/scratching-surface-of-rnn-gru-and-lstm-with-example-of-sentiment-analysis-8dd4e748d426</w:t>
+        </w:r>
+      </w:hyperlink>
+    </w:p>
+    <w:p>
+      <w:pPr>
+        <w:jc w:val="both"/>
+      </w:pPr>
+      <w:hyperlink r:id="rId29" w:history="1">
+        <w:r>
+          <w:rPr>
+            <w:rStyle w:val="Hyperlink"/>
+          </w:rPr>
+          <w:t>https://analyticsindiamag.com/lstm-vs-gru-in-recurrent-neural-network-a-comparative-study/</w:t>
+        </w:r>
+      </w:hyperlink>
+    </w:p>
+    <w:p/>
+    <w:p/>
+    <w:p>
+      <w:r>
+        <w:t>part 1</w:t>
+      </w:r>
+    </w:p>
+    <w:p>
+      <w:hyperlink r:id="rId30" w:history="1">
+        <w:r>
+          <w:rPr>
+            <w:rStyle w:val="Hyperlink"/>
+          </w:rPr>
+          <w:t>https://towardsdatascience.com/social-media-sentiment-analysis-part-ii-bcacca5aaa39</w:t>
+        </w:r>
+      </w:hyperlink>
+    </w:p>
+    <w:p>
+      <w:pPr>
+        <w:rPr>
+          <w:rStyle w:val="Hyperlink"/>
+        </w:rPr>
+      </w:pPr>
+      <w:hyperlink r:id="rId31" w:history="1">
+        <w:r>
+          <w:rPr>
+            <w:rStyle w:val="Hyperlink"/>
+          </w:rPr>
           <w:t>https://pythonguides.com/matplotlib-multiple-bar-chart/</w:t>
-        </w:r>
-      </w:hyperlink>
-    </w:p>
-    <w:p>
-      <w:hyperlink r:id="rId29" w:history="1">
-        <w:r>
-          <w:rPr>
-            <w:rStyle w:val="Hyperlink"/>
-          </w:rPr>
-          <w:t>https://www.kaggle.com/code/nagasai524/movie-review-sentiment-analysis-using-knn-and-bow</w:t>
         </w:r>
       </w:hyperlink>
     </w:p>
@@ -449,7 +497,7 @@
                     </pic:cNvPicPr>
                   </pic:nvPicPr>
                   <pic:blipFill>
-                    <a:blip r:embed="rId30">
+                    <a:blip r:embed="rId32">
                       <a:extLst>
                         <a:ext uri="{28A0092B-C50C-407E-A947-70E740481C1C}">
                           <a14:useLocalDpi xmlns:a14="http://schemas.microsoft.com/office/drawing/2010/main" val="0"/>
@@ -504,7 +552,7 @@
                     </pic:cNvPicPr>
                   </pic:nvPicPr>
                   <pic:blipFill>
-                    <a:blip r:embed="rId31">
+                    <a:blip r:embed="rId33">
                       <a:extLst>
                         <a:ext uri="{28A0092B-C50C-407E-A947-70E740481C1C}">
                           <a14:useLocalDpi xmlns:a14="http://schemas.microsoft.com/office/drawing/2010/main" val="0"/>

</xml_diff>